<commit_message>
Dodavanje dijagrama aktivnosti za upravljanje robotom
Dodan dijagram aktivnosti za upravaljanje robotom te naveden opis dijagrama.
</commit_message>
<xml_diff>
--- a/Dokumentacija/Projekt dokumentacija/AIR1802 - mRanger - Tehnička dokumentacija.docx
+++ b/Dokumentacija/Projekt dokumentacija/AIR1802 - mRanger - Tehnička dokumentacija.docx
@@ -844,6 +844,13 @@
     </w:p>
     <w:sdt>
       <w:sdtPr>
+        <w:rPr>
+          <w:rFonts w:ascii="Times New Roman" w:eastAsia="Times New Roman" w:hAnsi="Times New Roman" w:cs="Times New Roman"/>
+          <w:color w:val="auto"/>
+          <w:sz w:val="24"/>
+          <w:szCs w:val="24"/>
+          <w:lang w:val="hr-HR" w:eastAsia="hr-HR"/>
+        </w:rPr>
         <w:id w:val="-1748407082"/>
         <w:docPartObj>
           <w:docPartGallery w:val="Table of Contents"/>
@@ -852,14 +859,9 @@
       </w:sdtPr>
       <w:sdtEndPr>
         <w:rPr>
-          <w:rFonts w:ascii="Times New Roman" w:eastAsia="Times New Roman" w:hAnsi="Times New Roman" w:cs="Times New Roman"/>
           <w:b/>
           <w:bCs/>
           <w:noProof/>
-          <w:color w:val="auto"/>
-          <w:sz w:val="24"/>
-          <w:szCs w:val="24"/>
-          <w:lang w:val="hr-HR" w:eastAsia="hr-HR"/>
         </w:rPr>
       </w:sdtEndPr>
       <w:sdtContent>
@@ -920,128 +922,81 @@
             </w:rPr>
             <w:fldChar w:fldCharType="separate"/>
           </w:r>
-          <w:bookmarkStart w:id="0" w:name="_GoBack"/>
-          <w:bookmarkEnd w:id="0"/>
-          <w:r>
-            <w:rPr>
-              <w:rStyle w:val="Hyperlink"/>
-              <w:noProof/>
-            </w:rPr>
-            <w:fldChar w:fldCharType="begin"/>
-          </w:r>
-          <w:r>
-            <w:rPr>
-              <w:rStyle w:val="Hyperlink"/>
-              <w:noProof/>
-            </w:rPr>
-            <w:instrText xml:space="preserve"> </w:instrText>
-          </w:r>
-          <w:r>
-            <w:rPr>
-              <w:noProof/>
-            </w:rPr>
-            <w:instrText>HYPERLINK \l "_Toc528530086"</w:instrText>
-          </w:r>
-          <w:r>
-            <w:rPr>
-              <w:rStyle w:val="Hyperlink"/>
-              <w:noProof/>
-            </w:rPr>
-            <w:instrText xml:space="preserve"> </w:instrText>
-          </w:r>
-          <w:r>
-            <w:rPr>
-              <w:rStyle w:val="Hyperlink"/>
-              <w:noProof/>
-            </w:rPr>
-          </w:r>
-          <w:r>
-            <w:rPr>
-              <w:rStyle w:val="Hyperlink"/>
-              <w:noProof/>
-            </w:rPr>
-            <w:fldChar w:fldCharType="separate"/>
-          </w:r>
-          <w:r>
-            <w:rPr>
-              <w:rStyle w:val="Hyperlink"/>
-              <w:b/>
-              <w:noProof/>
-            </w:rPr>
-            <w:t>1.</w:t>
-          </w:r>
-          <w:r>
-            <w:rPr>
-              <w:rFonts w:asciiTheme="minorHAnsi" w:eastAsiaTheme="minorEastAsia" w:hAnsiTheme="minorHAnsi" w:cstheme="minorBidi"/>
-              <w:noProof/>
-              <w:sz w:val="22"/>
-              <w:szCs w:val="22"/>
-            </w:rPr>
-            <w:tab/>
-          </w:r>
-          <w:r>
-            <w:rPr>
-              <w:rStyle w:val="Hyperlink"/>
-              <w:b/>
-              <w:noProof/>
-            </w:rPr>
-            <w:t>Popis funkcionalnosti</w:t>
-          </w:r>
-          <w:r>
-            <w:rPr>
-              <w:noProof/>
-              <w:webHidden/>
-            </w:rPr>
-            <w:tab/>
-          </w:r>
-          <w:r>
-            <w:rPr>
-              <w:noProof/>
-              <w:webHidden/>
-            </w:rPr>
-            <w:fldChar w:fldCharType="begin"/>
-          </w:r>
-          <w:r>
-            <w:rPr>
-              <w:noProof/>
-              <w:webHidden/>
-            </w:rPr>
-            <w:instrText xml:space="preserve"> PAGEREF _Toc528530086 \h </w:instrText>
-          </w:r>
-          <w:r>
-            <w:rPr>
-              <w:noProof/>
-              <w:webHidden/>
-            </w:rPr>
-          </w:r>
-          <w:r>
-            <w:rPr>
-              <w:noProof/>
-              <w:webHidden/>
-            </w:rPr>
-            <w:fldChar w:fldCharType="separate"/>
-          </w:r>
-          <w:r>
-            <w:rPr>
-              <w:noProof/>
-              <w:webHidden/>
-            </w:rPr>
-            <w:t>1</w:t>
-          </w:r>
-          <w:r>
-            <w:rPr>
-              <w:noProof/>
-              <w:webHidden/>
-            </w:rPr>
-            <w:fldChar w:fldCharType="end"/>
-          </w:r>
-          <w:r>
-            <w:rPr>
-              <w:rStyle w:val="Hyperlink"/>
-              <w:noProof/>
-            </w:rPr>
-            <w:fldChar w:fldCharType="end"/>
-          </w:r>
+          <w:hyperlink w:anchor="_Toc528530086" w:history="1">
+            <w:r>
+              <w:rPr>
+                <w:rStyle w:val="Hyperlink"/>
+                <w:b/>
+                <w:noProof/>
+              </w:rPr>
+              <w:t>1.</w:t>
+            </w:r>
+            <w:r>
+              <w:rPr>
+                <w:rFonts w:asciiTheme="minorHAnsi" w:eastAsiaTheme="minorEastAsia" w:hAnsiTheme="minorHAnsi" w:cstheme="minorBidi"/>
+                <w:noProof/>
+                <w:sz w:val="22"/>
+                <w:szCs w:val="22"/>
+              </w:rPr>
+              <w:tab/>
+            </w:r>
+            <w:r>
+              <w:rPr>
+                <w:rStyle w:val="Hyperlink"/>
+                <w:b/>
+                <w:noProof/>
+              </w:rPr>
+              <w:t>Popis funkcionalnosti</w:t>
+            </w:r>
+            <w:r>
+              <w:rPr>
+                <w:noProof/>
+                <w:webHidden/>
+              </w:rPr>
+              <w:tab/>
+            </w:r>
+            <w:r>
+              <w:rPr>
+                <w:noProof/>
+                <w:webHidden/>
+              </w:rPr>
+              <w:fldChar w:fldCharType="begin"/>
+            </w:r>
+            <w:r>
+              <w:rPr>
+                <w:noProof/>
+                <w:webHidden/>
+              </w:rPr>
+              <w:instrText xml:space="preserve"> PAGEREF _Toc528530086 \h </w:instrText>
+            </w:r>
+            <w:r>
+              <w:rPr>
+                <w:noProof/>
+                <w:webHidden/>
+              </w:rPr>
+            </w:r>
+            <w:r>
+              <w:rPr>
+                <w:noProof/>
+                <w:webHidden/>
+              </w:rPr>
+              <w:fldChar w:fldCharType="separate"/>
+            </w:r>
+            <w:r>
+              <w:rPr>
+                <w:noProof/>
+                <w:webHidden/>
+              </w:rPr>
+              <w:t>1</w:t>
+            </w:r>
+            <w:r>
+              <w:rPr>
+                <w:noProof/>
+                <w:webHidden/>
+              </w:rPr>
+              <w:fldChar w:fldCharType="end"/>
+            </w:r>
+          </w:hyperlink>
         </w:p>
         <w:p>
           <w:pPr>
@@ -1292,7 +1247,7 @@
           <w:sz w:val="36"/>
         </w:rPr>
       </w:pPr>
-      <w:bookmarkStart w:id="1" w:name="_Toc528530086"/>
+      <w:bookmarkStart w:id="0" w:name="_Toc528530086"/>
       <w:r>
         <w:rPr>
           <w:rFonts w:ascii="Times New Roman" w:hAnsi="Times New Roman" w:cs="Times New Roman"/>
@@ -1303,7 +1258,7 @@
         <w:lastRenderedPageBreak/>
         <w:t>Popis funkcionalnosti</w:t>
       </w:r>
-      <w:bookmarkEnd w:id="1"/>
+      <w:bookmarkEnd w:id="0"/>
     </w:p>
     <w:p/>
     <w:p>
@@ -1383,6 +1338,143 @@
       </w:pPr>
       <w:r>
         <w:t>Bilježenje temperature zraka u bazu podataka – putem senzora za temperaturu robot će moći zabilježiti temperaturu koju zatim šalje u bazu podataka te ju dodatno obrađuje na serverskoj strani. Nakon čega se obrađeni podaci prikazuju na web stranici.</w:t>
+      </w:r>
+    </w:p>
+    <w:p>
+      <w:pPr>
+        <w:spacing w:line="360" w:lineRule="auto"/>
+        <w:jc w:val="both"/>
+      </w:pPr>
+    </w:p>
+    <w:p>
+      <w:pPr>
+        <w:spacing w:line="360" w:lineRule="auto"/>
+        <w:ind w:firstLine="360"/>
+        <w:jc w:val="both"/>
+      </w:pPr>
+      <w:r>
+        <w:t>Glavna funkcionalnost upravljanja robotom prikazana je na dijagramu aktivnosti prikazanom na slici 1. Korisnik odabire jednu od ponuđenih aktivnosti kretanje unaprijed, kretanje unatrag, skretanje lijevo ili skretanje desno. Nakon jedne od navedenih aktivnosti aplikacija putem bluetootha šalje signal na mBot Ranger koji se pokreće u zadanom smjeru. U slučaju da je odabrana aktivnost kretanje unaprijed mBot Rander izvršava navedenu kretnju te očitava vrijednosti na senzoru koji detektira udaljenost te podatke prosljeđuje aplikaciji. U slučaju da je detektirana prepreka ispred mBot Rangera aplikacija zacrveni zaslon kako bi korisnik imao predoćenje da može doći do oštećenja uređaja.</w:t>
+      </w:r>
+      <w:bookmarkStart w:id="1" w:name="_GoBack"/>
+      <w:bookmarkEnd w:id="1"/>
+    </w:p>
+    <w:p>
+      <w:pPr>
+        <w:pStyle w:val="ListParagraph"/>
+        <w:keepNext/>
+        <w:spacing w:line="360" w:lineRule="auto"/>
+        <w:jc w:val="both"/>
+      </w:pPr>
+      <w:r>
+        <w:rPr>
+          <w:noProof/>
+        </w:rPr>
+        <w:lastRenderedPageBreak/>
+        <w:drawing>
+          <wp:inline distT="0" distB="0" distL="0" distR="0">
+            <wp:extent cx="5760720" cy="5740400"/>
+            <wp:effectExtent l="0" t="0" r="0" b="0"/>
+            <wp:docPr id="2" name="Picture 2"/>
+            <wp:cNvGraphicFramePr>
+              <a:graphicFrameLocks xmlns:a="http://schemas.openxmlformats.org/drawingml/2006/main" noChangeAspect="1"/>
+            </wp:cNvGraphicFramePr>
+            <a:graphic xmlns:a="http://schemas.openxmlformats.org/drawingml/2006/main">
+              <a:graphicData uri="http://schemas.openxmlformats.org/drawingml/2006/picture">
+                <pic:pic xmlns:pic="http://schemas.openxmlformats.org/drawingml/2006/picture">
+                  <pic:nvPicPr>
+                    <pic:cNvPr id="2" name="mRanger(2).png"/>
+                    <pic:cNvPicPr/>
+                  </pic:nvPicPr>
+                  <pic:blipFill>
+                    <a:blip r:embed="rId10">
+                      <a:extLst>
+                        <a:ext uri="{28A0092B-C50C-407E-A947-70E740481C1C}">
+                          <a14:useLocalDpi xmlns:a14="http://schemas.microsoft.com/office/drawing/2010/main" val="0"/>
+                        </a:ext>
+                      </a:extLst>
+                    </a:blip>
+                    <a:stretch>
+                      <a:fillRect/>
+                    </a:stretch>
+                  </pic:blipFill>
+                  <pic:spPr>
+                    <a:xfrm>
+                      <a:off x="0" y="0"/>
+                      <a:ext cx="5760720" cy="5740400"/>
+                    </a:xfrm>
+                    <a:prstGeom prst="rect">
+                      <a:avLst/>
+                    </a:prstGeom>
+                  </pic:spPr>
+                </pic:pic>
+              </a:graphicData>
+            </a:graphic>
+          </wp:inline>
+        </w:drawing>
+      </w:r>
+    </w:p>
+    <w:p>
+      <w:pPr>
+        <w:pStyle w:val="Caption"/>
+        <w:jc w:val="center"/>
+        <w:rPr>
+          <w:sz w:val="20"/>
+        </w:rPr>
+      </w:pPr>
+      <w:r>
+        <w:rPr>
+          <w:sz w:val="20"/>
+        </w:rPr>
+        <w:t xml:space="preserve">Slika </w:t>
+      </w:r>
+      <w:r>
+        <w:rPr>
+          <w:sz w:val="20"/>
+        </w:rPr>
+        <w:fldChar w:fldCharType="begin"/>
+      </w:r>
+      <w:r>
+        <w:rPr>
+          <w:sz w:val="20"/>
+        </w:rPr>
+        <w:instrText xml:space="preserve"> SEQ Slika \* ARABIC </w:instrText>
+      </w:r>
+      <w:r>
+        <w:rPr>
+          <w:sz w:val="20"/>
+        </w:rPr>
+        <w:fldChar w:fldCharType="separate"/>
+      </w:r>
+      <w:r>
+        <w:rPr>
+          <w:noProof/>
+          <w:sz w:val="20"/>
+        </w:rPr>
+        <w:t>1</w:t>
+      </w:r>
+      <w:r>
+        <w:rPr>
+          <w:sz w:val="20"/>
+        </w:rPr>
+        <w:fldChar w:fldCharType="end"/>
+      </w:r>
+      <w:r>
+        <w:rPr>
+          <w:sz w:val="20"/>
+        </w:rPr>
+        <w:t>. Dijagram aktivnosti upravljan</w:t>
+      </w:r>
+      <w:r>
+        <w:rPr>
+          <w:sz w:val="20"/>
+        </w:rPr>
+        <w:t>j</w:t>
+      </w:r>
+      <w:r>
+        <w:rPr>
+          <w:sz w:val="20"/>
+        </w:rPr>
+        <w:t>a robotom</w:t>
       </w:r>
     </w:p>
     <w:p>
@@ -1770,6 +1862,7 @@
           <w:b w:val="0"/>
           <w:szCs w:val="22"/>
         </w:rPr>
+        <w:lastRenderedPageBreak/>
         <w:t>Za izradu projekta mRanger koristit će se pet prijenosnih računala na kojima su instalirani Android studio i mBlock pomoću kojega se može pristupiti Arduino IDE za programiranje mBot Ranger robota. Android studio će se koristiti za izradu aplikacije koja će imati funkcionalnosti navedene u poglavlju ranije. Navedena aplikacija će se testirati na mBot Rangeru.</w:t>
       </w:r>
     </w:p>
@@ -1878,7 +1971,7 @@
                     <pic:cNvPicPr/>
                   </pic:nvPicPr>
                   <pic:blipFill>
-                    <a:blip r:embed="rId10">
+                    <a:blip r:embed="rId11">
                       <a:extLst>
                         <a:ext uri="{28A0092B-C50C-407E-A947-70E740481C1C}">
                           <a14:useLocalDpi xmlns:a14="http://schemas.microsoft.com/office/drawing/2010/main" val="0"/>
@@ -1942,7 +2035,7 @@
           <w:noProof/>
           <w:sz w:val="20"/>
         </w:rPr>
-        <w:t>1</w:t>
+        <w:t>2</w:t>
       </w:r>
       <w:r>
         <w:rPr>
@@ -1962,14 +2055,30 @@
         <w:ind w:firstLine="708"/>
       </w:pPr>
       <w:r>
-        <w:t>Slika 1. prikazuje dizajn arhitekture aplikacije mRanger. Arhitektura nam prikazuje da će se pomoću aplikacije slati signal putem bluetootha na Arduino mikroprocesor koji upravlja komponentama na mBot Rangeru.</w:t>
+        <w:t xml:space="preserve">Slika </w:t>
+      </w:r>
+      <w:r>
+        <w:t>2</w:t>
+      </w:r>
+      <w:r>
+        <w:t>. prikazuje dizajn arhitekture aplikacije mRanger. Arhitektura nam prikazuje da će se pomoću aplikacije slati signal putem bluetootha na Arduino mikroprocesor koji upravlja komponentama na mBot Rangeru.</w:t>
       </w:r>
       <w:r>
         <w:t xml:space="preserve"> Aplikacija služi za upravljanje robotom, odnosno njegovim kretanjem te je iz toga razloga na slici prikazan motor kao jedna od ključnih komponenti.</w:t>
       </w:r>
     </w:p>
+    <w:p>
+      <w:pPr>
+        <w:ind w:firstLine="708"/>
+      </w:pPr>
+    </w:p>
+    <w:p>
+      <w:pPr>
+        <w:ind w:firstLine="708"/>
+      </w:pPr>
+    </w:p>
     <w:sectPr>
-      <w:footerReference w:type="default" r:id="rId11"/>
+      <w:footerReference w:type="default" r:id="rId12"/>
       <w:type w:val="continuous"/>
       <w:pgSz w:w="11906" w:h="16838"/>
       <w:pgMar w:top="1417" w:right="1417" w:bottom="1417" w:left="1417" w:header="708" w:footer="708" w:gutter="0"/>
@@ -3376,7 +3485,7 @@
 </file>
 
 <file path=customXml/itemProps1.xml><?xml version="1.0" encoding="utf-8"?>
-<ds:datastoreItem xmlns:ds="http://schemas.openxmlformats.org/officeDocument/2006/customXml" ds:itemID="{7A505902-DF95-4AB0-8216-89DB4DA4CD93}">
+<ds:datastoreItem xmlns:ds="http://schemas.openxmlformats.org/officeDocument/2006/customXml" ds:itemID="{C65D762A-0CD2-4117-8053-B0CCCE0C4D36}">
   <ds:schemaRefs>
     <ds:schemaRef ds:uri="http://schemas.openxmlformats.org/officeDocument/2006/bibliography"/>
   </ds:schemaRefs>

</xml_diff>